<commit_message>
Edit lesson 1.13 Cloning and serialization
</commit_message>
<xml_diff>
--- a/1.13 Cloning and serialization/1.13 Cloning and serialization.docx
+++ b/1.13 Cloning and serialization/1.13 Cloning and serialization.docx
@@ -1687,79 +1687,81 @@
           <w:szCs w:val="22"/>
         </w:rPr>
         <w:lastRenderedPageBreak/>
-        <w:t xml:space="preserve">Вопрос: </w:t>
-      </w:r>
+        <w:t xml:space="preserve">Вопрос: У вас есть класс, который вы </w:t>
+      </w:r>
+      <w:proofErr w:type="spellStart"/>
       <w:r>
         <w:rPr>
           <w:rFonts w:asciiTheme="minorHAnsi" w:hAnsiTheme="minorHAnsi"/>
           <w:sz w:val="22"/>
           <w:szCs w:val="22"/>
         </w:rPr>
-        <w:t xml:space="preserve">У вас есть класс, который вы </w:t>
-      </w:r>
-      <w:proofErr w:type="spellStart"/>
+        <w:t>сериализовали</w:t>
+      </w:r>
+      <w:proofErr w:type="spellEnd"/>
       <w:r>
         <w:rPr>
           <w:rFonts w:asciiTheme="minorHAnsi" w:hAnsiTheme="minorHAnsi"/>
           <w:sz w:val="22"/>
           <w:szCs w:val="22"/>
         </w:rPr>
-        <w:t>сериализовали</w:t>
-      </w:r>
-      <w:proofErr w:type="spellEnd"/>
+        <w:t xml:space="preserve"> и сохранили, а затем изменили этот класс. Что произойдет, если вы </w:t>
+      </w:r>
+      <w:proofErr w:type="spellStart"/>
       <w:r>
         <w:rPr>
           <w:rFonts w:asciiTheme="minorHAnsi" w:hAnsiTheme="minorHAnsi"/>
           <w:sz w:val="22"/>
           <w:szCs w:val="22"/>
         </w:rPr>
-        <w:t xml:space="preserve"> и сохранили, а затем изменили этот класс. Что произойдет, если вы </w:t>
-      </w:r>
-      <w:proofErr w:type="spellStart"/>
+        <w:t>десериализуете</w:t>
+      </w:r>
+      <w:proofErr w:type="spellEnd"/>
       <w:r>
         <w:rPr>
           <w:rFonts w:asciiTheme="minorHAnsi" w:hAnsiTheme="minorHAnsi"/>
           <w:sz w:val="22"/>
           <w:szCs w:val="22"/>
         </w:rPr>
-        <w:t>десериализуете</w:t>
-      </w:r>
-      <w:proofErr w:type="spellEnd"/>
-      <w:r>
+        <w:t xml:space="preserve"> такой объект?</w:t>
+      </w:r>
+    </w:p>
+    <w:p>
+      <w:pPr>
+        <w:pStyle w:val="a5"/>
+        <w:ind w:firstLine="708"/>
+        <w:jc w:val="both"/>
         <w:rPr>
           <w:rFonts w:asciiTheme="minorHAnsi" w:hAnsiTheme="minorHAnsi"/>
           <w:sz w:val="22"/>
           <w:szCs w:val="22"/>
         </w:rPr>
-        <w:t xml:space="preserve"> такой объект?</w:t>
-      </w:r>
-    </w:p>
-    <w:p>
-      <w:pPr>
-        <w:pStyle w:val="a5"/>
-        <w:ind w:firstLine="708"/>
-        <w:jc w:val="both"/>
+      </w:pPr>
+      <w:r>
         <w:rPr>
           <w:rFonts w:asciiTheme="minorHAnsi" w:hAnsiTheme="minorHAnsi"/>
           <w:sz w:val="22"/>
           <w:szCs w:val="22"/>
         </w:rPr>
-      </w:pPr>
+        <w:t xml:space="preserve">Ответ: Если было только добавление полей, то никаких проблем не возникнет. При </w:t>
+      </w:r>
+      <w:proofErr w:type="spellStart"/>
       <w:r>
         <w:rPr>
           <w:rFonts w:asciiTheme="minorHAnsi" w:hAnsiTheme="minorHAnsi"/>
           <w:sz w:val="22"/>
           <w:szCs w:val="22"/>
         </w:rPr>
-        <w:t xml:space="preserve">Ответ: </w:t>
-      </w:r>
+        <w:t>десериализации</w:t>
+      </w:r>
+      <w:proofErr w:type="spellEnd"/>
       <w:r>
         <w:rPr>
           <w:rFonts w:asciiTheme="minorHAnsi" w:hAnsiTheme="minorHAnsi"/>
           <w:sz w:val="22"/>
           <w:szCs w:val="22"/>
         </w:rPr>
-        <w:t xml:space="preserve">Если было только добавление полей, то никаких проблем не возникнет. При </w:t>
+        <w:t xml:space="preserve"> такие поля будут игнорироваться. Если было изменение или удаление, то </w:t>
       </w:r>
       <w:proofErr w:type="spellStart"/>
       <w:r>
@@ -1768,7 +1770,7 @@
           <w:sz w:val="22"/>
           <w:szCs w:val="22"/>
         </w:rPr>
-        <w:t>десериализации</w:t>
+        <w:t>десериализация</w:t>
       </w:r>
       <w:proofErr w:type="spellEnd"/>
       <w:r>
@@ -1777,7 +1779,7 @@
           <w:sz w:val="22"/>
           <w:szCs w:val="22"/>
         </w:rPr>
-        <w:t xml:space="preserve"> такие поля будут игнорироваться. Если было изменение или удаление, то </w:t>
+        <w:t xml:space="preserve"> будет </w:t>
       </w:r>
       <w:proofErr w:type="spellStart"/>
       <w:r>
@@ -1786,7 +1788,7 @@
           <w:sz w:val="22"/>
           <w:szCs w:val="22"/>
         </w:rPr>
-        <w:t>десериализация</w:t>
+        <w:t>новозможной</w:t>
       </w:r>
       <w:proofErr w:type="spellEnd"/>
       <w:r>
@@ -1795,99 +1797,100 @@
           <w:sz w:val="22"/>
           <w:szCs w:val="22"/>
         </w:rPr>
-        <w:t xml:space="preserve"> будет </w:t>
-      </w:r>
-      <w:proofErr w:type="spellStart"/>
-      <w:r>
+        <w:t>.</w:t>
+      </w:r>
+    </w:p>
+    <w:p>
+      <w:pPr>
+        <w:pStyle w:val="a5"/>
+        <w:ind w:firstLine="708"/>
+        <w:jc w:val="both"/>
         <w:rPr>
           <w:rFonts w:asciiTheme="minorHAnsi" w:hAnsiTheme="minorHAnsi"/>
           <w:sz w:val="22"/>
           <w:szCs w:val="22"/>
         </w:rPr>
-        <w:t>новозможной</w:t>
-      </w:r>
-      <w:proofErr w:type="spellEnd"/>
-      <w:r>
+      </w:pPr>
+    </w:p>
+    <w:p>
+      <w:pPr>
+        <w:ind w:firstLine="708"/>
+        <w:jc w:val="both"/>
+      </w:pPr>
+      <w:r>
+        <w:t xml:space="preserve">Вопрос: Можете ли вы настроить процесс </w:t>
+      </w:r>
+      <w:proofErr w:type="spellStart"/>
+      <w:r>
+        <w:t>сериализации</w:t>
+      </w:r>
+      <w:proofErr w:type="spellEnd"/>
+      <w:r>
+        <w:t xml:space="preserve"> или переопределить процесс </w:t>
+      </w:r>
+      <w:proofErr w:type="spellStart"/>
+      <w:r>
+        <w:t>сериализации</w:t>
+      </w:r>
+      <w:proofErr w:type="spellEnd"/>
+      <w:r>
+        <w:t xml:space="preserve"> по умолчанию в </w:t>
+      </w:r>
+      <w:proofErr w:type="spellStart"/>
+      <w:r>
+        <w:t>Java</w:t>
+      </w:r>
+      <w:proofErr w:type="spellEnd"/>
+      <w:r>
+        <w:t>?</w:t>
+      </w:r>
+    </w:p>
+    <w:p>
+      <w:pPr>
+        <w:pStyle w:val="a5"/>
+        <w:ind w:firstLine="708"/>
+        <w:jc w:val="both"/>
         <w:rPr>
           <w:rFonts w:asciiTheme="minorHAnsi" w:hAnsiTheme="minorHAnsi"/>
           <w:sz w:val="22"/>
           <w:szCs w:val="22"/>
         </w:rPr>
-        <w:t>.</w:t>
-      </w:r>
-    </w:p>
-    <w:p>
-      <w:pPr>
-        <w:pStyle w:val="a5"/>
-        <w:ind w:firstLine="708"/>
-        <w:jc w:val="both"/>
+      </w:pPr>
+      <w:r>
         <w:rPr>
           <w:rFonts w:asciiTheme="minorHAnsi" w:hAnsiTheme="minorHAnsi"/>
           <w:sz w:val="22"/>
           <w:szCs w:val="22"/>
         </w:rPr>
-      </w:pPr>
-    </w:p>
-    <w:p>
-      <w:pPr>
-        <w:ind w:firstLine="708"/>
-        <w:jc w:val="both"/>
-      </w:pPr>
-      <w:r>
-        <w:t xml:space="preserve">Вопрос: Можете ли вы настроить процесс </w:t>
-      </w:r>
-      <w:proofErr w:type="spellStart"/>
-      <w:r>
-        <w:t>сериализации</w:t>
-      </w:r>
-      <w:proofErr w:type="spellEnd"/>
-      <w:r>
-        <w:t xml:space="preserve"> или переопределить процесс </w:t>
-      </w:r>
-      <w:proofErr w:type="spellStart"/>
-      <w:r>
-        <w:t>сериализации</w:t>
-      </w:r>
-      <w:proofErr w:type="spellEnd"/>
-      <w:r>
-        <w:t xml:space="preserve"> по умолчанию в </w:t>
-      </w:r>
-      <w:proofErr w:type="spellStart"/>
-      <w:r>
-        <w:t>Java</w:t>
-      </w:r>
-      <w:proofErr w:type="spellEnd"/>
-      <w:r>
-        <w:t>?</w:t>
-      </w:r>
-    </w:p>
-    <w:p>
-      <w:pPr>
-        <w:pStyle w:val="a5"/>
-        <w:ind w:firstLine="708"/>
-        <w:jc w:val="both"/>
+        <w:t xml:space="preserve">Ответ: Да, можно настроить </w:t>
+      </w:r>
+      <w:proofErr w:type="spellStart"/>
+      <w:r>
         <w:rPr>
           <w:rFonts w:asciiTheme="minorHAnsi" w:hAnsiTheme="minorHAnsi"/>
           <w:sz w:val="22"/>
           <w:szCs w:val="22"/>
         </w:rPr>
-      </w:pPr>
+        <w:t>сериализацию</w:t>
+      </w:r>
+      <w:proofErr w:type="spellEnd"/>
       <w:r>
         <w:rPr>
           <w:rFonts w:asciiTheme="minorHAnsi" w:hAnsiTheme="minorHAnsi"/>
           <w:sz w:val="22"/>
           <w:szCs w:val="22"/>
         </w:rPr>
-        <w:t xml:space="preserve">Ответ: Да, можно настроить </w:t>
-      </w:r>
-      <w:proofErr w:type="spellStart"/>
+        <w:t xml:space="preserve"> переопределив методы </w:t>
+      </w:r>
+      <w:proofErr w:type="spellStart"/>
+      <w:proofErr w:type="gramStart"/>
       <w:r>
         <w:rPr>
           <w:rFonts w:asciiTheme="minorHAnsi" w:hAnsiTheme="minorHAnsi"/>
           <w:sz w:val="22"/>
           <w:szCs w:val="22"/>
         </w:rPr>
-        <w:t>сериализацию</w:t>
+        <w:t>writeObject</w:t>
       </w:r>
       <w:proofErr w:type="spellEnd"/>
       <w:r>
@@ -1896,77 +1899,340 @@
           <w:sz w:val="22"/>
           <w:szCs w:val="22"/>
         </w:rPr>
-        <w:t xml:space="preserve"> переопределив методы </w:t>
-      </w:r>
-      <w:proofErr w:type="spellStart"/>
-      <w:proofErr w:type="gramStart"/>
+        <w:t>(</w:t>
+      </w:r>
+      <w:proofErr w:type="gramEnd"/>
       <w:r>
         <w:rPr>
           <w:rFonts w:asciiTheme="minorHAnsi" w:hAnsiTheme="minorHAnsi"/>
           <w:sz w:val="22"/>
           <w:szCs w:val="22"/>
         </w:rPr>
-        <w:t>writeObject</w:t>
-      </w:r>
-      <w:proofErr w:type="spellEnd"/>
+        <w:t xml:space="preserve">)  и </w:t>
+      </w:r>
+      <w:proofErr w:type="spellStart"/>
       <w:r>
         <w:rPr>
           <w:rFonts w:asciiTheme="minorHAnsi" w:hAnsiTheme="minorHAnsi"/>
           <w:sz w:val="22"/>
           <w:szCs w:val="22"/>
         </w:rPr>
-        <w:t>(</w:t>
-      </w:r>
-      <w:proofErr w:type="gramEnd"/>
+        <w:t>readObject</w:t>
+      </w:r>
+      <w:proofErr w:type="spellEnd"/>
       <w:r>
         <w:rPr>
           <w:rFonts w:asciiTheme="minorHAnsi" w:hAnsiTheme="minorHAnsi"/>
           <w:sz w:val="22"/>
           <w:szCs w:val="22"/>
         </w:rPr>
-        <w:t xml:space="preserve">)  и </w:t>
-      </w:r>
-      <w:proofErr w:type="spellStart"/>
-      <w:r>
+        <w:t>().</w:t>
+      </w:r>
+    </w:p>
+    <w:p>
+      <w:pPr>
+        <w:pStyle w:val="a5"/>
+        <w:ind w:firstLine="708"/>
+        <w:jc w:val="both"/>
         <w:rPr>
           <w:rFonts w:asciiTheme="minorHAnsi" w:hAnsiTheme="minorHAnsi"/>
           <w:sz w:val="22"/>
           <w:szCs w:val="22"/>
         </w:rPr>
+      </w:pPr>
+    </w:p>
+    <w:p>
+      <w:pPr>
+        <w:ind w:firstLine="708"/>
+        <w:jc w:val="both"/>
+      </w:pPr>
+      <w:r>
+        <w:t xml:space="preserve">Вопрос: </w:t>
+      </w:r>
+      <w:r>
+        <w:t xml:space="preserve">Новый класс не реализует интерфейс </w:t>
+      </w:r>
+      <w:proofErr w:type="spellStart"/>
+      <w:r>
+        <w:t>Serializable</w:t>
+      </w:r>
+      <w:proofErr w:type="spellEnd"/>
+      <w:r>
+        <w:t xml:space="preserve"> и наследуется от суперкласса, который его реализует. Как не допустить </w:t>
+      </w:r>
+      <w:proofErr w:type="spellStart"/>
+      <w:r>
+        <w:t>сериализации</w:t>
+      </w:r>
+      <w:proofErr w:type="spellEnd"/>
+      <w:r>
+        <w:t xml:space="preserve"> нового класса?</w:t>
+      </w:r>
+    </w:p>
+    <w:p>
+      <w:pPr>
+        <w:ind w:firstLine="708"/>
+        <w:jc w:val="both"/>
+      </w:pPr>
+      <w:r>
+        <w:t xml:space="preserve">Ответ: Если суперкласс реализует интерфейс </w:t>
+      </w:r>
+      <w:proofErr w:type="spellStart"/>
+      <w:r>
+        <w:t>Serializable</w:t>
+      </w:r>
+      <w:proofErr w:type="spellEnd"/>
+      <w:r>
+        <w:t xml:space="preserve">, то и классу-наследнику этот интерфейс передастся, т.е. класс-наследник будет иметь возможность использовать механизм </w:t>
+      </w:r>
+      <w:proofErr w:type="spellStart"/>
+      <w:r>
+        <w:t>сериализации</w:t>
+      </w:r>
+      <w:proofErr w:type="spellEnd"/>
+      <w:r>
+        <w:t xml:space="preserve">. Чтобы запретить </w:t>
+      </w:r>
+      <w:proofErr w:type="spellStart"/>
+      <w:r>
+        <w:t>сериализацию</w:t>
+      </w:r>
+      <w:proofErr w:type="spellEnd"/>
+      <w:r>
+        <w:t xml:space="preserve"> нового класса нужно переопределить методы </w:t>
+      </w:r>
+      <w:proofErr w:type="spellStart"/>
+      <w:proofErr w:type="gramStart"/>
+      <w:r>
+        <w:t>writeObject</w:t>
+      </w:r>
+      <w:proofErr w:type="spellEnd"/>
+      <w:r>
+        <w:t>(</w:t>
+      </w:r>
+      <w:proofErr w:type="gramEnd"/>
+      <w:r>
+        <w:t xml:space="preserve">)  и </w:t>
+      </w:r>
+      <w:proofErr w:type="spellStart"/>
+      <w:r>
         <w:t>readObject</w:t>
       </w:r>
       <w:proofErr w:type="spellEnd"/>
       <w:r>
-        <w:rPr>
-          <w:rFonts w:asciiTheme="minorHAnsi" w:hAnsiTheme="minorHAnsi"/>
-          <w:sz w:val="22"/>
-          <w:szCs w:val="22"/>
-        </w:rPr>
-        <w:t>().</w:t>
-      </w:r>
-    </w:p>
-    <w:p>
-      <w:pPr>
-        <w:pStyle w:val="a5"/>
+        <w:t xml:space="preserve">() принудительно бросив в них исключение </w:t>
+      </w:r>
+      <w:proofErr w:type="spellStart"/>
+      <w:r>
+        <w:t>NotSerializableException</w:t>
+      </w:r>
+      <w:proofErr w:type="spellEnd"/>
+      <w:r>
+        <w:t xml:space="preserve">. Тогда при попытке </w:t>
+      </w:r>
+      <w:proofErr w:type="spellStart"/>
+      <w:r>
+        <w:t>сериализации</w:t>
+      </w:r>
+      <w:proofErr w:type="spellEnd"/>
+      <w:r>
+        <w:t xml:space="preserve"> будет выброшено данное исключение.</w:t>
+      </w:r>
+    </w:p>
+    <w:p>
+      <w:pPr>
         <w:ind w:firstLine="708"/>
         <w:jc w:val="both"/>
         <w:rPr>
-          <w:rFonts w:asciiTheme="minorHAnsi" w:hAnsiTheme="minorHAnsi"/>
-          <w:sz w:val="22"/>
-          <w:szCs w:val="22"/>
-        </w:rPr>
-      </w:pPr>
+          <w:i/>
+        </w:rPr>
+      </w:pPr>
+      <w:r>
+        <w:rPr>
+          <w:i/>
+        </w:rPr>
+        <w:t xml:space="preserve">        </w:t>
+      </w:r>
+      <w:proofErr w:type="spellStart"/>
+      <w:r>
+        <w:rPr>
+          <w:i/>
+        </w:rPr>
+        <w:t>private</w:t>
+      </w:r>
+      <w:proofErr w:type="spellEnd"/>
+      <w:r>
+        <w:rPr>
+          <w:i/>
+        </w:rPr>
+        <w:t xml:space="preserve"> </w:t>
+      </w:r>
+      <w:proofErr w:type="spellStart"/>
+      <w:r>
+        <w:rPr>
+          <w:i/>
+        </w:rPr>
+        <w:t>void</w:t>
+      </w:r>
+      <w:proofErr w:type="spellEnd"/>
+      <w:r>
+        <w:rPr>
+          <w:i/>
+        </w:rPr>
+        <w:t xml:space="preserve"> </w:t>
+      </w:r>
+      <w:proofErr w:type="spellStart"/>
+      <w:proofErr w:type="gramStart"/>
+      <w:r>
+        <w:rPr>
+          <w:i/>
+        </w:rPr>
+        <w:t>writeObject</w:t>
+      </w:r>
+      <w:proofErr w:type="spellEnd"/>
+      <w:r>
+        <w:rPr>
+          <w:i/>
+        </w:rPr>
+        <w:t>(</w:t>
+      </w:r>
+      <w:proofErr w:type="spellStart"/>
+      <w:proofErr w:type="gramEnd"/>
+      <w:r>
+        <w:rPr>
+          <w:i/>
+        </w:rPr>
+        <w:t>ObjectOutputStream</w:t>
+      </w:r>
+      <w:proofErr w:type="spellEnd"/>
+      <w:r>
+        <w:rPr>
+          <w:i/>
+        </w:rPr>
+        <w:t xml:space="preserve"> o) </w:t>
+      </w:r>
+      <w:proofErr w:type="spellStart"/>
+      <w:r>
+        <w:rPr>
+          <w:i/>
+        </w:rPr>
+        <w:t>throws</w:t>
+      </w:r>
+      <w:proofErr w:type="spellEnd"/>
+      <w:r>
+        <w:rPr>
+          <w:i/>
+        </w:rPr>
+        <w:t xml:space="preserve"> </w:t>
+      </w:r>
+      <w:proofErr w:type="spellStart"/>
+      <w:r>
+        <w:rPr>
+          <w:i/>
+        </w:rPr>
+        <w:t>NotSerializableException</w:t>
+      </w:r>
+      <w:proofErr w:type="spellEnd"/>
+      <w:r>
+        <w:rPr>
+          <w:i/>
+        </w:rPr>
+        <w:t xml:space="preserve"> {</w:t>
+      </w:r>
     </w:p>
     <w:p>
       <w:pPr>
         <w:ind w:firstLine="708"/>
         <w:jc w:val="both"/>
+        <w:rPr>
+          <w:i/>
+        </w:rPr>
+      </w:pPr>
+      <w:r>
+        <w:rPr>
+          <w:i/>
+        </w:rPr>
+        <w:t xml:space="preserve">        </w:t>
+      </w:r>
+      <w:r>
+        <w:rPr>
+          <w:i/>
+        </w:rPr>
+        <w:tab/>
+      </w:r>
+      <w:proofErr w:type="spellStart"/>
+      <w:r>
+        <w:rPr>
+          <w:i/>
+        </w:rPr>
+        <w:t>throw</w:t>
+      </w:r>
+      <w:proofErr w:type="spellEnd"/>
+      <w:r>
+        <w:rPr>
+          <w:i/>
+        </w:rPr>
+        <w:t xml:space="preserve"> </w:t>
+      </w:r>
+      <w:proofErr w:type="spellStart"/>
+      <w:r>
+        <w:rPr>
+          <w:i/>
+        </w:rPr>
+        <w:t>new</w:t>
+      </w:r>
+      <w:proofErr w:type="spellEnd"/>
+      <w:r>
+        <w:rPr>
+          <w:i/>
+        </w:rPr>
+        <w:t xml:space="preserve"> </w:t>
+      </w:r>
+      <w:proofErr w:type="spellStart"/>
+      <w:proofErr w:type="gramStart"/>
+      <w:r>
+        <w:rPr>
+          <w:i/>
+        </w:rPr>
+        <w:t>NotSerializableException</w:t>
+      </w:r>
+      <w:proofErr w:type="spellEnd"/>
+      <w:r>
+        <w:rPr>
+          <w:i/>
+        </w:rPr>
+        <w:t>(</w:t>
+      </w:r>
+      <w:proofErr w:type="gramEnd"/>
+      <w:r>
+        <w:rPr>
+          <w:i/>
+        </w:rPr>
+        <w:t>);   }</w:t>
+      </w:r>
+    </w:p>
+    <w:p>
+      <w:pPr>
+        <w:ind w:firstLine="708"/>
+        <w:jc w:val="both"/>
+      </w:pPr>
+    </w:p>
+    <w:p>
+      <w:pPr>
+        <w:ind w:firstLine="708"/>
+        <w:jc w:val="both"/>
       </w:pPr>
       <w:r>
         <w:t xml:space="preserve">Вопрос: </w:t>
       </w:r>
       <w:r>
-        <w:t xml:space="preserve">Новый класс не реализует интерфейс </w:t>
+        <w:t>Новый класс</w:t>
+      </w:r>
+      <w:r>
+        <w:t xml:space="preserve"> </w:t>
+      </w:r>
+      <w:r>
+        <w:t xml:space="preserve">реализует интерфейс </w:t>
       </w:r>
       <w:proofErr w:type="spellStart"/>
       <w:r>
@@ -1974,7 +2240,144 @@
       </w:r>
       <w:proofErr w:type="spellEnd"/>
       <w:r>
-        <w:t xml:space="preserve"> и наследуется от суперкласса, который его реализует. Как не допустить </w:t>
+        <w:t xml:space="preserve"> и наследуется от суперкласса, который его</w:t>
+      </w:r>
+      <w:r>
+        <w:t xml:space="preserve"> не</w:t>
+      </w:r>
+      <w:r>
+        <w:t xml:space="preserve"> реализует. </w:t>
+      </w:r>
+      <w:r>
+        <w:t xml:space="preserve">В суперклассе есть переменные, которые наследует новый класс. </w:t>
+      </w:r>
+      <w:r>
+        <w:t>Что произойдет с данными переменными</w:t>
+      </w:r>
+      <w:r>
+        <w:t>?</w:t>
+      </w:r>
+    </w:p>
+    <w:p>
+      <w:pPr>
+        <w:ind w:firstLine="708"/>
+        <w:jc w:val="both"/>
+      </w:pPr>
+      <w:r>
+        <w:t xml:space="preserve">Ответ: </w:t>
+      </w:r>
+      <w:r>
+        <w:t xml:space="preserve">Эти переменные будут функционировать так же, как если бы суперкласс реализовывал интерфейс </w:t>
+      </w:r>
+      <w:proofErr w:type="spellStart"/>
+      <w:r>
+        <w:t>Serializable</w:t>
+      </w:r>
+      <w:proofErr w:type="spellEnd"/>
+      <w:r>
+        <w:t>.</w:t>
+      </w:r>
+    </w:p>
+    <w:p>
+      <w:pPr>
+        <w:ind w:firstLine="708"/>
+        <w:jc w:val="both"/>
+      </w:pPr>
+    </w:p>
+    <w:p>
+      <w:pPr>
+        <w:ind w:firstLine="708"/>
+        <w:jc w:val="both"/>
+      </w:pPr>
+      <w:r>
+        <w:t xml:space="preserve">Вопрос: Какой способ клонирования лучше? Метод </w:t>
+      </w:r>
+      <w:proofErr w:type="gramStart"/>
+      <w:r>
+        <w:rPr>
+          <w:lang w:val="en-US"/>
+        </w:rPr>
+        <w:t>clone</w:t>
+      </w:r>
+      <w:r>
+        <w:t>(</w:t>
+      </w:r>
+      <w:proofErr w:type="gramEnd"/>
+      <w:r>
+        <w:t>)</w:t>
+      </w:r>
+      <w:r>
+        <w:t xml:space="preserve">, конструктор копирования или </w:t>
+      </w:r>
+      <w:proofErr w:type="spellStart"/>
+      <w:r>
+        <w:t>сериализация</w:t>
+      </w:r>
+      <w:proofErr w:type="spellEnd"/>
+      <w:r>
+        <w:t>?</w:t>
+      </w:r>
+    </w:p>
+    <w:p>
+      <w:pPr>
+        <w:ind w:firstLine="708"/>
+        <w:jc w:val="both"/>
+      </w:pPr>
+      <w:r>
+        <w:t>Ответ: Все зависит от ситуации. Если нужно поверхностное копирование, без клонирования ссылочных переменных</w:t>
+      </w:r>
+      <w:r>
+        <w:t xml:space="preserve">, то лучше использовать конструктор копирования. Если нужно глубокое копирование (все ссылочные переменные, вся иерархия </w:t>
+      </w:r>
+      <w:proofErr w:type="spellStart"/>
+      <w:r>
+        <w:t>наседования</w:t>
+      </w:r>
+      <w:proofErr w:type="spellEnd"/>
+      <w:r>
+        <w:t xml:space="preserve">), или нам нужно передать состояние объекта за пределы программы, или сохранить состояние объекта, то лучше выбрать </w:t>
+      </w:r>
+      <w:proofErr w:type="spellStart"/>
+      <w:r>
+        <w:t>сериализацию</w:t>
+      </w:r>
+      <w:proofErr w:type="spellEnd"/>
+      <w:r>
+        <w:t>.</w:t>
+      </w:r>
+    </w:p>
+    <w:p>
+      <w:pPr>
+        <w:ind w:firstLine="708"/>
+        <w:jc w:val="both"/>
+      </w:pPr>
+    </w:p>
+    <w:p>
+      <w:pPr>
+        <w:ind w:firstLine="708"/>
+        <w:jc w:val="both"/>
+      </w:pPr>
+    </w:p>
+    <w:p>
+      <w:pPr>
+        <w:ind w:firstLine="708"/>
+        <w:jc w:val="both"/>
+      </w:pPr>
+    </w:p>
+    <w:p>
+      <w:pPr>
+        <w:ind w:firstLine="708"/>
+        <w:jc w:val="both"/>
+      </w:pPr>
+    </w:p>
+    <w:p>
+      <w:pPr>
+        <w:ind w:firstLine="708"/>
+        <w:jc w:val="both"/>
+      </w:pPr>
+      <w:r>
+        <w:lastRenderedPageBreak/>
+        <w:t xml:space="preserve">Вопрос: В чем проблема </w:t>
       </w:r>
       <w:proofErr w:type="spellStart"/>
       <w:r>
@@ -1982,7 +2385,16 @@
       </w:r>
       <w:proofErr w:type="spellEnd"/>
       <w:r>
-        <w:t xml:space="preserve"> нового класса?</w:t>
+        <w:t xml:space="preserve"> паттерна </w:t>
+      </w:r>
+      <w:r>
+        <w:rPr>
+          <w:lang w:val="en-US"/>
+        </w:rPr>
+        <w:t>Singleton</w:t>
+      </w:r>
+      <w:r>
+        <w:t>?</w:t>
       </w:r>
     </w:p>
     <w:p>
@@ -1991,15 +2403,21 @@
         <w:jc w:val="both"/>
       </w:pPr>
       <w:r>
-        <w:t xml:space="preserve">Ответ: Если суперкласс реализует интерфейс </w:t>
-      </w:r>
-      <w:proofErr w:type="spellStart"/>
-      <w:r>
-        <w:t>Serializable</w:t>
-      </w:r>
-      <w:proofErr w:type="spellEnd"/>
-      <w:r>
-        <w:t xml:space="preserve">, то и классу-наследнику этот интерфейс передастся, т.е. класс-наследник будет иметь возможность использовать механизм </w:t>
+        <w:t>Ответ: П</w:t>
+      </w:r>
+      <w:r>
+        <w:t xml:space="preserve">осле </w:t>
+      </w:r>
+      <w:proofErr w:type="spellStart"/>
+      <w:r>
+        <w:t>десериализации</w:t>
+      </w:r>
+      <w:proofErr w:type="spellEnd"/>
+      <w:r>
+        <w:t xml:space="preserve"> мы получим другой объект</w:t>
+      </w:r>
+      <w:r>
+        <w:t xml:space="preserve"> (а объект должен быть таким же, по ссылке и по содержанию, как и до </w:t>
       </w:r>
       <w:proofErr w:type="spellStart"/>
       <w:r>
@@ -2007,52 +2425,168 @@
       </w:r>
       <w:proofErr w:type="spellEnd"/>
       <w:r>
-        <w:t xml:space="preserve">. Чтобы запретить </w:t>
-      </w:r>
-      <w:proofErr w:type="spellStart"/>
-      <w:r>
-        <w:t>сериализацию</w:t>
-      </w:r>
-      <w:proofErr w:type="spellEnd"/>
-      <w:r>
-        <w:t xml:space="preserve"> нового класса нужно переопределить методы </w:t>
-      </w:r>
-      <w:proofErr w:type="spellStart"/>
+        <w:t>)</w:t>
+      </w:r>
+      <w:r>
+        <w:t xml:space="preserve">. Таким образом, </w:t>
+      </w:r>
+      <w:proofErr w:type="spellStart"/>
+      <w:r>
+        <w:t>сериализация</w:t>
+      </w:r>
+      <w:proofErr w:type="spellEnd"/>
+      <w:r>
+        <w:t xml:space="preserve"> дает возможность создать </w:t>
+      </w:r>
+      <w:proofErr w:type="spellStart"/>
+      <w:r>
+        <w:t>Singleton</w:t>
+      </w:r>
+      <w:proofErr w:type="spellEnd"/>
+      <w:r>
+        <w:t xml:space="preserve"> еще раз.</w:t>
+      </w:r>
+      <w:r>
+        <w:t xml:space="preserve"> </w:t>
+      </w:r>
+      <w:r>
+        <w:t>Выход:</w:t>
+      </w:r>
+    </w:p>
+    <w:p>
+      <w:pPr>
+        <w:ind w:firstLine="708"/>
+        <w:jc w:val="both"/>
+        <w:rPr>
+          <w:lang w:val="en-US"/>
+        </w:rPr>
+      </w:pPr>
+      <w:r>
+        <w:t>использовать</w:t>
+      </w:r>
+      <w:r>
+        <w:rPr>
+          <w:lang w:val="en-US"/>
+        </w:rPr>
+        <w:t xml:space="preserve"> </w:t>
+      </w:r>
+      <w:r>
+        <w:t>шаблон</w:t>
+      </w:r>
+      <w:r>
+        <w:rPr>
+          <w:lang w:val="en-US"/>
+        </w:rPr>
+        <w:t xml:space="preserve"> </w:t>
+      </w:r>
+      <w:proofErr w:type="spellStart"/>
+      <w:r>
+        <w:rPr>
+          <w:lang w:val="en-US"/>
+        </w:rPr>
+        <w:t>enum</w:t>
+      </w:r>
+      <w:proofErr w:type="spellEnd"/>
+      <w:r>
+        <w:rPr>
+          <w:lang w:val="en-US"/>
+        </w:rPr>
+        <w:t xml:space="preserve"> singleton</w:t>
+      </w:r>
+    </w:p>
+    <w:p>
+      <w:pPr>
+        <w:ind w:left="708" w:firstLine="708"/>
+        <w:jc w:val="both"/>
+        <w:rPr>
+          <w:i/>
+          <w:lang w:val="en-US"/>
+        </w:rPr>
+      </w:pPr>
       <w:proofErr w:type="gramStart"/>
       <w:r>
-        <w:t>writeObject</w:t>
-      </w:r>
-      <w:proofErr w:type="spellEnd"/>
-      <w:r>
-        <w:t>(</w:t>
+        <w:rPr>
+          <w:i/>
+          <w:lang w:val="en-US"/>
+        </w:rPr>
+        <w:t>public</w:t>
       </w:r>
       <w:proofErr w:type="gramEnd"/>
       <w:r>
-        <w:t xml:space="preserve">)  и </w:t>
-      </w:r>
-      <w:proofErr w:type="spellStart"/>
-      <w:r>
-        <w:t>readObject</w:t>
-      </w:r>
-      <w:proofErr w:type="spellEnd"/>
-      <w:r>
-        <w:t xml:space="preserve">() принудительно бросив в них исключение </w:t>
-      </w:r>
-      <w:proofErr w:type="spellStart"/>
-      <w:r>
-        <w:t>NotSerializableException</w:t>
-      </w:r>
-      <w:proofErr w:type="spellEnd"/>
-      <w:r>
-        <w:t xml:space="preserve">. Тогда при попытке </w:t>
-      </w:r>
-      <w:proofErr w:type="spellStart"/>
-      <w:r>
-        <w:t>сериализации</w:t>
-      </w:r>
-      <w:proofErr w:type="spellEnd"/>
-      <w:r>
-        <w:t xml:space="preserve"> будет выброшено данное исключение.</w:t>
+        <w:rPr>
+          <w:i/>
+          <w:lang w:val="en-US"/>
+        </w:rPr>
+        <w:t xml:space="preserve"> </w:t>
+      </w:r>
+      <w:proofErr w:type="spellStart"/>
+      <w:r>
+        <w:rPr>
+          <w:i/>
+          <w:lang w:val="en-US"/>
+        </w:rPr>
+        <w:t>enum</w:t>
+      </w:r>
+      <w:proofErr w:type="spellEnd"/>
+      <w:r>
+        <w:rPr>
+          <w:i/>
+          <w:lang w:val="en-US"/>
+        </w:rPr>
+        <w:t xml:space="preserve"> </w:t>
+      </w:r>
+      <w:proofErr w:type="spellStart"/>
+      <w:r>
+        <w:rPr>
+          <w:i/>
+          <w:lang w:val="en-US"/>
+        </w:rPr>
+        <w:t>MySingleton</w:t>
+      </w:r>
+      <w:proofErr w:type="spellEnd"/>
+      <w:r>
+        <w:rPr>
+          <w:i/>
+          <w:lang w:val="en-US"/>
+        </w:rPr>
+        <w:t xml:space="preserve"> {</w:t>
+      </w:r>
+    </w:p>
+    <w:p>
+      <w:pPr>
+        <w:ind w:left="1416" w:firstLine="708"/>
+        <w:jc w:val="both"/>
+        <w:rPr>
+          <w:i/>
+        </w:rPr>
+      </w:pPr>
+      <w:r>
+        <w:rPr>
+          <w:i/>
+          <w:lang w:val="en-US"/>
+        </w:rPr>
+        <w:t>INSTANCE</w:t>
+      </w:r>
+      <w:r>
+        <w:rPr>
+          <w:i/>
+        </w:rPr>
+        <w:t>;</w:t>
+      </w:r>
+    </w:p>
+    <w:p>
+      <w:pPr>
+        <w:ind w:left="708" w:firstLine="708"/>
+        <w:jc w:val="both"/>
+        <w:rPr>
+          <w:i/>
+        </w:rPr>
+      </w:pPr>
+      <w:r>
+        <w:rPr>
+          <w:i/>
+        </w:rPr>
+        <w:t>}</w:t>
       </w:r>
     </w:p>
     <w:p>
@@ -2060,26 +2594,146 @@
         <w:ind w:firstLine="708"/>
         <w:jc w:val="both"/>
         <w:rPr>
-          <w:i/>
-        </w:rPr>
-      </w:pPr>
-      <w:r>
-        <w:rPr>
-          <w:i/>
+          <w:lang w:val="en-US"/>
+        </w:rPr>
+      </w:pPr>
+      <w:r>
+        <w:rPr>
+          <w:lang w:val="en-US"/>
+        </w:rPr>
+        <w:t xml:space="preserve"> </w:t>
+      </w:r>
+      <w:r>
+        <w:t>или</w:t>
+      </w:r>
+      <w:r>
+        <w:rPr>
+          <w:lang w:val="en-US"/>
+        </w:rPr>
+        <w:t xml:space="preserve"> </w:t>
+      </w:r>
+      <w:r>
+        <w:t>определить</w:t>
+      </w:r>
+      <w:r>
+        <w:t xml:space="preserve"> в классе метод</w:t>
+      </w:r>
+    </w:p>
+    <w:p>
+      <w:pPr>
+        <w:ind w:firstLine="708"/>
+        <w:jc w:val="both"/>
+        <w:rPr>
+          <w:i/>
+          <w:lang w:val="en-US"/>
+        </w:rPr>
+      </w:pPr>
+      <w:r>
+        <w:rPr>
+          <w:i/>
+          <w:lang w:val="en-US"/>
         </w:rPr>
         <w:t xml:space="preserve">        </w:t>
       </w:r>
-      <w:proofErr w:type="spellStart"/>
-      <w:r>
-        <w:rPr>
-          <w:i/>
+      <w:r>
+        <w:rPr>
+          <w:i/>
+          <w:lang w:val="en-US"/>
+        </w:rPr>
+        <w:tab/>
+      </w:r>
+      <w:proofErr w:type="gramStart"/>
+      <w:r>
+        <w:rPr>
+          <w:i/>
+          <w:lang w:val="en-US"/>
         </w:rPr>
         <w:t>private</w:t>
       </w:r>
-      <w:proofErr w:type="spellEnd"/>
-      <w:r>
-        <w:rPr>
-          <w:i/>
+      <w:proofErr w:type="gramEnd"/>
+      <w:r>
+        <w:rPr>
+          <w:i/>
+          <w:lang w:val="en-US"/>
+        </w:rPr>
+        <w:t xml:space="preserve"> Object </w:t>
+      </w:r>
+      <w:proofErr w:type="spellStart"/>
+      <w:r>
+        <w:rPr>
+          <w:i/>
+          <w:lang w:val="en-US"/>
+        </w:rPr>
+        <w:t>readResolve</w:t>
+      </w:r>
+      <w:proofErr w:type="spellEnd"/>
+      <w:r>
+        <w:rPr>
+          <w:i/>
+          <w:lang w:val="en-US"/>
+        </w:rPr>
+        <w:t xml:space="preserve">() throws </w:t>
+      </w:r>
+      <w:proofErr w:type="spellStart"/>
+      <w:r>
+        <w:rPr>
+          <w:i/>
+          <w:lang w:val="en-US"/>
+        </w:rPr>
+        <w:t>ObjectStreamException</w:t>
+      </w:r>
+      <w:proofErr w:type="spellEnd"/>
+      <w:r>
+        <w:rPr>
+          <w:i/>
+          <w:lang w:val="en-US"/>
+        </w:rPr>
+        <w:t xml:space="preserve"> {</w:t>
+      </w:r>
+    </w:p>
+    <w:p>
+      <w:pPr>
+        <w:ind w:firstLine="708"/>
+        <w:jc w:val="both"/>
+        <w:rPr>
+          <w:i/>
+          <w:lang w:val="en-US"/>
+        </w:rPr>
+      </w:pPr>
+      <w:r>
+        <w:rPr>
+          <w:i/>
+          <w:lang w:val="en-US"/>
+        </w:rPr>
+        <w:t xml:space="preserve">            </w:t>
+      </w:r>
+      <w:r>
+        <w:rPr>
+          <w:i/>
+          <w:lang w:val="en-US"/>
+        </w:rPr>
+        <w:tab/>
+      </w:r>
+      <w:r>
+        <w:rPr>
+          <w:i/>
+          <w:lang w:val="en-US"/>
+        </w:rPr>
+        <w:tab/>
+      </w:r>
+      <w:proofErr w:type="gramStart"/>
+      <w:r>
+        <w:rPr>
+          <w:i/>
+          <w:lang w:val="en-US"/>
+        </w:rPr>
+        <w:t>return</w:t>
+      </w:r>
+      <w:proofErr w:type="gramEnd"/>
+      <w:r>
+        <w:rPr>
+          <w:i/>
+          <w:lang w:val="en-US"/>
         </w:rPr>
         <w:t xml:space="preserve"> </w:t>
       </w:r>
@@ -2087,73 +2741,17 @@
       <w:r>
         <w:rPr>
           <w:i/>
-        </w:rPr>
-        <w:t>void</w:t>
-      </w:r>
-      <w:proofErr w:type="spellEnd"/>
-      <w:r>
-        <w:rPr>
-          <w:i/>
-        </w:rPr>
-        <w:t xml:space="preserve"> </w:t>
-      </w:r>
-      <w:proofErr w:type="spellStart"/>
-      <w:proofErr w:type="gramStart"/>
-      <w:r>
-        <w:rPr>
-          <w:i/>
-        </w:rPr>
-        <w:t>writeObject</w:t>
-      </w:r>
-      <w:proofErr w:type="spellEnd"/>
-      <w:r>
-        <w:rPr>
-          <w:i/>
-        </w:rPr>
-        <w:t>(</w:t>
-      </w:r>
-      <w:proofErr w:type="spellStart"/>
-      <w:proofErr w:type="gramEnd"/>
-      <w:r>
-        <w:rPr>
-          <w:i/>
-        </w:rPr>
-        <w:t>ObjectOutputStream</w:t>
-      </w:r>
-      <w:proofErr w:type="spellEnd"/>
-      <w:r>
-        <w:rPr>
-          <w:i/>
-        </w:rPr>
-        <w:t xml:space="preserve"> o) </w:t>
-      </w:r>
-      <w:proofErr w:type="spellStart"/>
-      <w:r>
-        <w:rPr>
-          <w:i/>
-        </w:rPr>
-        <w:t>throws</w:t>
-      </w:r>
-      <w:proofErr w:type="spellEnd"/>
-      <w:r>
-        <w:rPr>
-          <w:i/>
-        </w:rPr>
-        <w:t xml:space="preserve"> </w:t>
-      </w:r>
-      <w:proofErr w:type="spellStart"/>
-      <w:r>
-        <w:rPr>
-          <w:i/>
-        </w:rPr>
-        <w:t>NotSerializableException</w:t>
-      </w:r>
-      <w:proofErr w:type="spellEnd"/>
-      <w:r>
-        <w:rPr>
-          <w:i/>
-        </w:rPr>
-        <w:t xml:space="preserve"> {</w:t>
+          <w:lang w:val="en-US"/>
+        </w:rPr>
+        <w:t>getInstance</w:t>
+      </w:r>
+      <w:proofErr w:type="spellEnd"/>
+      <w:r>
+        <w:rPr>
+          <w:i/>
+          <w:lang w:val="en-US"/>
+        </w:rPr>
+        <w:t>();</w:t>
       </w:r>
     </w:p>
     <w:p>
@@ -2167,217 +2765,22 @@
       <w:r>
         <w:rPr>
           <w:i/>
+          <w:lang w:val="en-US"/>
         </w:rPr>
         <w:t xml:space="preserve">        </w:t>
       </w:r>
       <w:r>
         <w:rPr>
           <w:i/>
+          <w:lang w:val="en-US"/>
         </w:rPr>
         <w:tab/>
       </w:r>
-      <w:proofErr w:type="spellStart"/>
-      <w:r>
-        <w:rPr>
-          <w:i/>
-        </w:rPr>
-        <w:t>throw</w:t>
-      </w:r>
-      <w:proofErr w:type="spellEnd"/>
-      <w:r>
-        <w:rPr>
-          <w:i/>
-        </w:rPr>
-        <w:t xml:space="preserve"> </w:t>
-      </w:r>
-      <w:proofErr w:type="spellStart"/>
-      <w:r>
-        <w:rPr>
-          <w:i/>
-        </w:rPr>
-        <w:t>new</w:t>
-      </w:r>
-      <w:proofErr w:type="spellEnd"/>
-      <w:r>
-        <w:rPr>
-          <w:i/>
-        </w:rPr>
-        <w:t xml:space="preserve"> </w:t>
-      </w:r>
-      <w:proofErr w:type="spellStart"/>
-      <w:proofErr w:type="gramStart"/>
-      <w:r>
-        <w:rPr>
-          <w:i/>
-        </w:rPr>
-        <w:t>NotSerializableException</w:t>
-      </w:r>
-      <w:proofErr w:type="spellEnd"/>
-      <w:r>
-        <w:rPr>
-          <w:i/>
-        </w:rPr>
-        <w:t>(</w:t>
-      </w:r>
-      <w:proofErr w:type="gramEnd"/>
-      <w:r>
-        <w:rPr>
-          <w:i/>
-        </w:rPr>
-        <w:t>)</w:t>
-      </w:r>
-      <w:r>
-        <w:rPr>
-          <w:i/>
-        </w:rPr>
-        <w:t xml:space="preserve">;   </w:t>
-      </w:r>
       <w:r>
         <w:rPr>
           <w:i/>
         </w:rPr>
         <w:t>}</w:t>
-      </w:r>
-    </w:p>
-    <w:p>
-      <w:pPr>
-        <w:ind w:firstLine="708"/>
-        <w:jc w:val="both"/>
-      </w:pPr>
-    </w:p>
-    <w:p>
-      <w:pPr>
-        <w:ind w:firstLine="708"/>
-        <w:jc w:val="both"/>
-      </w:pPr>
-      <w:r>
-        <w:t xml:space="preserve">Вопрос: </w:t>
-      </w:r>
-      <w:r>
-        <w:t>Новый класс</w:t>
-      </w:r>
-      <w:r>
-        <w:t xml:space="preserve"> </w:t>
-      </w:r>
-      <w:r>
-        <w:t xml:space="preserve">реализует интерфейс </w:t>
-      </w:r>
-      <w:proofErr w:type="spellStart"/>
-      <w:r>
-        <w:t>Serializable</w:t>
-      </w:r>
-      <w:proofErr w:type="spellEnd"/>
-      <w:r>
-        <w:t xml:space="preserve"> и наследуется от суперкласса, который его</w:t>
-      </w:r>
-      <w:r>
-        <w:t xml:space="preserve"> не</w:t>
-      </w:r>
-      <w:r>
-        <w:t xml:space="preserve"> реализует. </w:t>
-      </w:r>
-      <w:r>
-        <w:t xml:space="preserve">В суперклассе есть переменные, которые наследует новый класс. </w:t>
-      </w:r>
-      <w:r>
-        <w:t>Что произойдет с данными переменными</w:t>
-      </w:r>
-      <w:r>
-        <w:t>?</w:t>
-      </w:r>
-    </w:p>
-    <w:p>
-      <w:pPr>
-        <w:ind w:firstLine="708"/>
-        <w:jc w:val="both"/>
-      </w:pPr>
-      <w:r>
-        <w:t xml:space="preserve">Ответ: </w:t>
-      </w:r>
-      <w:r>
-        <w:t xml:space="preserve">Эти переменные будут функционировать так же, как если бы суперкласс реализовывал интерфейс </w:t>
-      </w:r>
-      <w:proofErr w:type="spellStart"/>
-      <w:r>
-        <w:t>Serializable</w:t>
-      </w:r>
-      <w:proofErr w:type="spellEnd"/>
-      <w:r>
-        <w:t>.</w:t>
-      </w:r>
-    </w:p>
-    <w:p>
-      <w:pPr>
-        <w:ind w:firstLine="708"/>
-        <w:jc w:val="both"/>
-      </w:pPr>
-    </w:p>
-    <w:p>
-      <w:pPr>
-        <w:ind w:firstLine="708"/>
-        <w:jc w:val="both"/>
-      </w:pPr>
-      <w:r>
-        <w:t xml:space="preserve">Вопрос: Какой способ клонирования лучше? Метод </w:t>
-      </w:r>
-      <w:proofErr w:type="gramStart"/>
-      <w:r>
-        <w:rPr>
-          <w:lang w:val="en-US"/>
-        </w:rPr>
-        <w:t>clone</w:t>
-      </w:r>
-      <w:r>
-        <w:t>(</w:t>
-      </w:r>
-      <w:proofErr w:type="gramEnd"/>
-      <w:r>
-        <w:t>)</w:t>
-      </w:r>
-      <w:r>
-        <w:t xml:space="preserve">, конструктор копирования или </w:t>
-      </w:r>
-      <w:proofErr w:type="spellStart"/>
-      <w:r>
-        <w:t>сериализация</w:t>
-      </w:r>
-      <w:proofErr w:type="spellEnd"/>
-      <w:r>
-        <w:t>?</w:t>
-      </w:r>
-    </w:p>
-    <w:p>
-      <w:pPr>
-        <w:ind w:firstLine="708"/>
-        <w:jc w:val="both"/>
-      </w:pPr>
-      <w:r>
-        <w:t>Ответ: Все зависит от ситуации. Если нужно поверхностное копирование, без клонирования ссылочных переменных</w:t>
-      </w:r>
-      <w:r>
-        <w:t xml:space="preserve">, то лучше использовать конструктор копирования. Если нужно глубокое копирование (все ссылочные переменные, вся иерархия </w:t>
-      </w:r>
-      <w:proofErr w:type="spellStart"/>
-      <w:r>
-        <w:t>наседования</w:t>
-      </w:r>
-      <w:proofErr w:type="spellEnd"/>
-      <w:r>
-        <w:t xml:space="preserve">), или нам нужно передать состояние объекта за пределы программы, </w:t>
-      </w:r>
-      <w:r>
-        <w:t>или сохранить состояние объекта</w:t>
-      </w:r>
-      <w:r>
-        <w:t xml:space="preserve">, то лучше выбрать </w:t>
-      </w:r>
-      <w:proofErr w:type="spellStart"/>
-      <w:r>
-        <w:t>сериализацию</w:t>
-      </w:r>
-      <w:proofErr w:type="spellEnd"/>
-      <w:r>
-        <w:t>.</w:t>
       </w:r>
       <w:bookmarkStart w:id="0" w:name="_GoBack"/>
       <w:bookmarkEnd w:id="0"/>

</xml_diff>